<commit_message>
Relatório conclusão jornada QA
</commit_message>
<xml_diff>
--- a/Relatorio_conclusão_jornadaQA.docx
+++ b/Relatorio_conclusão_jornadaQA.docx
@@ -59,47 +59,7 @@
           <w:sz w:val="24"/>
           <w:szCs w:val="24"/>
         </w:rPr>
-        <w:t xml:space="preserve">O que você achou que mandamos bem na Jornada </w:t>
-      </w:r>
-      <w:r>
-        <w:rPr>
-          <w:rFonts w:ascii="Arial" w:hAnsi="Arial" w:cs="Arial"/>
-          <w:b/>
-          <w:bCs/>
-          <w:sz w:val="24"/>
-          <w:szCs w:val="24"/>
-        </w:rPr>
-        <w:t>(incluindo</w:t>
-      </w:r>
-      <w:r>
-        <w:rPr>
-          <w:rFonts w:ascii="Arial" w:hAnsi="Arial" w:cs="Arial"/>
-          <w:b/>
-          <w:bCs/>
-          <w:sz w:val="24"/>
-          <w:szCs w:val="24"/>
-        </w:rPr>
-        <w:t xml:space="preserve"> </w:t>
-      </w:r>
-      <w:r>
-        <w:rPr>
-          <w:rFonts w:ascii="Arial" w:hAnsi="Arial" w:cs="Arial"/>
-          <w:b/>
-          <w:bCs/>
-          <w:sz w:val="24"/>
-          <w:szCs w:val="24"/>
-        </w:rPr>
-        <w:t>você)</w:t>
-      </w:r>
-      <w:r>
-        <w:rPr>
-          <w:rFonts w:ascii="Arial" w:hAnsi="Arial" w:cs="Arial"/>
-          <w:b/>
-          <w:bCs/>
-          <w:sz w:val="24"/>
-          <w:szCs w:val="24"/>
-        </w:rPr>
-        <w:t xml:space="preserve">; </w:t>
+        <w:t xml:space="preserve">O que você achou que mandamos bem na Jornada (incluindo você); </w:t>
       </w:r>
     </w:p>
     <w:p>
@@ -283,15 +243,47 @@
           <w:sz w:val="24"/>
           <w:szCs w:val="24"/>
         </w:rPr>
-        <w:t>Poderia melhorar a questão dos bugs ocorridos durante</w:t>
-      </w:r>
-      <w:r>
-        <w:rPr>
-          <w:rFonts w:ascii="Arial" w:hAnsi="Arial" w:cs="Arial"/>
-          <w:sz w:val="24"/>
-          <w:szCs w:val="24"/>
-        </w:rPr>
-        <w:t xml:space="preserve"> os ciclos </w:t>
+        <w:t>Poderia melhorar a questão do</w:t>
+      </w:r>
+      <w:r>
+        <w:rPr>
+          <w:rFonts w:ascii="Arial" w:hAnsi="Arial" w:cs="Arial"/>
+          <w:sz w:val="24"/>
+          <w:szCs w:val="24"/>
+        </w:rPr>
+        <w:t xml:space="preserve"> erro</w:t>
+      </w:r>
+      <w:r>
+        <w:rPr>
+          <w:rFonts w:ascii="Arial" w:hAnsi="Arial" w:cs="Arial"/>
+          <w:sz w:val="24"/>
+          <w:szCs w:val="24"/>
+        </w:rPr>
+        <w:t xml:space="preserve"> ocorridos durante</w:t>
+      </w:r>
+      <w:r>
+        <w:rPr>
+          <w:rFonts w:ascii="Arial" w:hAnsi="Arial" w:cs="Arial"/>
+          <w:sz w:val="24"/>
+          <w:szCs w:val="24"/>
+        </w:rPr>
+        <w:t xml:space="preserve"> o</w:t>
+      </w:r>
+      <w:r>
+        <w:rPr>
+          <w:rFonts w:ascii="Arial" w:hAnsi="Arial" w:cs="Arial"/>
+          <w:sz w:val="24"/>
+          <w:szCs w:val="24"/>
+        </w:rPr>
+        <w:t xml:space="preserve"> </w:t>
+      </w:r>
+      <w:r>
+        <w:rPr>
+          <w:rFonts w:ascii="Arial" w:hAnsi="Arial" w:cs="Arial"/>
+          <w:sz w:val="24"/>
+          <w:szCs w:val="24"/>
+        </w:rPr>
+        <w:t xml:space="preserve">ciclo </w:t>
       </w:r>
       <w:r>
         <w:rPr>
@@ -315,15 +307,31 @@
           <w:sz w:val="24"/>
           <w:szCs w:val="24"/>
         </w:rPr>
-        <w:t>mas era ao na aplicação</w:t>
-      </w:r>
-      <w:r>
-        <w:rPr>
-          <w:rFonts w:ascii="Arial" w:hAnsi="Arial" w:cs="Arial"/>
-          <w:sz w:val="24"/>
-          <w:szCs w:val="24"/>
-        </w:rPr>
-        <w:t xml:space="preserve">. </w:t>
+        <w:t>mas era</w:t>
+      </w:r>
+      <w:r>
+        <w:rPr>
+          <w:rFonts w:ascii="Arial" w:hAnsi="Arial" w:cs="Arial"/>
+          <w:sz w:val="24"/>
+          <w:szCs w:val="24"/>
+        </w:rPr>
+        <w:t xml:space="preserve"> </w:t>
+      </w:r>
+      <w:r>
+        <w:rPr>
+          <w:rFonts w:ascii="Arial" w:hAnsi="Arial" w:cs="Arial"/>
+          <w:sz w:val="24"/>
+          <w:szCs w:val="24"/>
+        </w:rPr>
+        <w:t>na aplicação</w:t>
+      </w:r>
+      <w:r>
+        <w:rPr>
+          <w:rFonts w:ascii="Arial" w:hAnsi="Arial" w:cs="Arial"/>
+          <w:sz w:val="24"/>
+          <w:szCs w:val="24"/>
+        </w:rPr>
+        <w:t>.</w:t>
       </w:r>
     </w:p>
     <w:p>

</xml_diff>